<commit_message>
Actualizado hasta el 19 de noviembre
</commit_message>
<xml_diff>
--- a/BITACORA.docx
+++ b/BITACORA.docx
@@ -4,126 +4,110 @@
   <w:body>
     <w:p>
       <w:pPr>
-        <w:rPr>
-          <w:rFonts w:ascii="Arial" w:hAnsi="Arial" w:cs="Arial"/>
-          <w:b/>
-          <w:sz w:val="24"/>
-          <w:szCs w:val="24"/>
-        </w:rPr>
-      </w:pPr>
-      <w:r>
-        <w:rPr>
-          <w:rFonts w:ascii="Arial" w:hAnsi="Arial" w:cs="Arial"/>
-          <w:b/>
-          <w:sz w:val="24"/>
-          <w:szCs w:val="24"/>
+        <w:jc w:val="center"/>
+        <w:rPr>
+          <w:rFonts w:ascii="Arial" w:hAnsi="Arial" w:cs="Arial"/>
+          <w:b/>
+          <w:sz w:val="28"/>
+          <w:szCs w:val="28"/>
+          <w:u w:val="single"/>
+        </w:rPr>
+      </w:pPr>
+      <w:r>
+        <w:rPr>
+          <w:rFonts w:ascii="Arial" w:hAnsi="Arial" w:cs="Arial"/>
+          <w:b/>
+          <w:sz w:val="28"/>
+          <w:szCs w:val="28"/>
         </w:rPr>
         <w:t>Bitácora usada para registrar las reuniones de los integrantes del equipo FISGODS</w:t>
-      </w:r>
-    </w:p>
-    <w:p>
-      <w:pPr>
-        <w:rPr>
-          <w:rFonts w:ascii="Arial" w:hAnsi="Arial" w:cs="Arial"/>
-          <w:b/>
-          <w:sz w:val="24"/>
-          <w:szCs w:val="24"/>
-        </w:rPr>
-      </w:pPr>
-    </w:p>
-    <w:p>
-      <w:pPr>
-        <w:rPr>
-          <w:rFonts w:ascii="Arial" w:hAnsi="Arial" w:cs="Arial"/>
-          <w:sz w:val="24"/>
-          <w:szCs w:val="24"/>
-        </w:rPr>
-      </w:pPr>
-      <w:r>
-        <w:rPr>
-          <w:rFonts w:ascii="Arial" w:hAnsi="Arial" w:cs="Arial"/>
-          <w:b/>
-          <w:sz w:val="24"/>
-          <w:szCs w:val="24"/>
-        </w:rPr>
-        <w:t>Software usado para la realización de la bitácora:</w:t>
-      </w:r>
-      <w:r>
-        <w:rPr>
-          <w:rFonts w:ascii="Arial" w:hAnsi="Arial" w:cs="Arial"/>
-          <w:sz w:val="24"/>
-          <w:szCs w:val="24"/>
-        </w:rPr>
-        <w:t xml:space="preserve"> SoapBox</w:t>
-      </w:r>
-    </w:p>
-    <w:p>
-      <w:pPr>
-        <w:rPr>
-          <w:rFonts w:ascii="Arial" w:hAnsi="Arial" w:cs="Arial"/>
-          <w:sz w:val="24"/>
-          <w:szCs w:val="24"/>
-        </w:rPr>
-      </w:pPr>
-      <w:r>
-        <w:rPr>
-          <w:rFonts w:ascii="Arial" w:hAnsi="Arial" w:cs="Arial"/>
-          <w:b/>
-          <w:sz w:val="24"/>
-          <w:szCs w:val="24"/>
-        </w:rPr>
-        <w:t>Descripción breve de</w:t>
-      </w:r>
-      <w:r>
-        <w:rPr>
-          <w:rFonts w:ascii="Arial" w:hAnsi="Arial" w:cs="Arial"/>
-          <w:b/>
-          <w:sz w:val="24"/>
-          <w:szCs w:val="24"/>
-        </w:rPr>
-        <w:t>l software:</w:t>
-      </w:r>
-      <w:r>
-        <w:rPr>
-          <w:rFonts w:ascii="Arial" w:hAnsi="Arial" w:cs="Arial"/>
-          <w:sz w:val="24"/>
-          <w:szCs w:val="24"/>
-        </w:rPr>
-        <w:t xml:space="preserve"> SoapBox es un</w:t>
-      </w:r>
-      <w:r>
-        <w:rPr>
-          <w:rFonts w:ascii="Arial" w:hAnsi="Arial" w:cs="Arial"/>
-          <w:sz w:val="24"/>
-          <w:szCs w:val="24"/>
-        </w:rPr>
-        <w:t xml:space="preserve">a aplicación diseñada para ayudar a </w:t>
-      </w:r>
-      <w:r>
-        <w:rPr>
-          <w:rFonts w:ascii="Arial" w:hAnsi="Arial" w:cs="Arial"/>
-          <w:sz w:val="24"/>
-          <w:szCs w:val="24"/>
-        </w:rPr>
-        <w:t>mánager</w:t>
-      </w:r>
-      <w:r>
-        <w:rPr>
-          <w:rFonts w:ascii="Arial" w:hAnsi="Arial" w:cs="Arial"/>
-          <w:sz w:val="24"/>
-          <w:szCs w:val="24"/>
-        </w:rPr>
-        <w:t xml:space="preserve"> </w:t>
       </w:r>
       <w:bookmarkStart w:id="0" w:name="_GoBack"/>
       <w:bookmarkEnd w:id="0"/>
-      <w:r>
-        <w:rPr>
-          <w:rFonts w:ascii="Arial" w:hAnsi="Arial" w:cs="Arial"/>
-          <w:sz w:val="24"/>
-          <w:szCs w:val="24"/>
-        </w:rPr>
-        <w:t>para que tengan mejores on</w:t>
+    </w:p>
+    <w:p>
+      <w:pPr>
+        <w:rPr>
+          <w:rFonts w:ascii="Arial" w:hAnsi="Arial" w:cs="Arial"/>
+          <w:sz w:val="24"/>
+          <w:szCs w:val="24"/>
+        </w:rPr>
+      </w:pPr>
+      <w:r>
+        <w:rPr>
+          <w:rFonts w:ascii="Arial" w:hAnsi="Arial" w:cs="Arial"/>
+          <w:b/>
+          <w:sz w:val="24"/>
+          <w:szCs w:val="24"/>
+        </w:rPr>
+        <w:t>Software usado para la realización de la bitácora:</w:t>
+      </w:r>
+      <w:r>
+        <w:rPr>
+          <w:rFonts w:ascii="Arial" w:hAnsi="Arial" w:cs="Arial"/>
+          <w:sz w:val="24"/>
+          <w:szCs w:val="24"/>
+        </w:rPr>
+        <w:t xml:space="preserve"> SoapBox</w:t>
+      </w:r>
+    </w:p>
+    <w:p>
+      <w:pPr>
+        <w:rPr>
+          <w:rFonts w:ascii="Arial" w:hAnsi="Arial" w:cs="Arial"/>
+          <w:sz w:val="24"/>
+          <w:szCs w:val="24"/>
+        </w:rPr>
+      </w:pPr>
+      <w:r>
+        <w:rPr>
+          <w:rFonts w:ascii="Arial" w:hAnsi="Arial" w:cs="Arial"/>
+          <w:b/>
+          <w:sz w:val="24"/>
+          <w:szCs w:val="24"/>
+        </w:rPr>
+        <w:t>Descripción breve de</w:t>
+      </w:r>
+      <w:r>
+        <w:rPr>
+          <w:rFonts w:ascii="Arial" w:hAnsi="Arial" w:cs="Arial"/>
+          <w:b/>
+          <w:sz w:val="24"/>
+          <w:szCs w:val="24"/>
+        </w:rPr>
+        <w:t>l software:</w:t>
+      </w:r>
+      <w:r>
+        <w:rPr>
+          <w:rFonts w:ascii="Arial" w:hAnsi="Arial" w:cs="Arial"/>
+          <w:sz w:val="24"/>
+          <w:szCs w:val="24"/>
+        </w:rPr>
+        <w:t xml:space="preserve"> SoapBox es un</w:t>
+      </w:r>
+      <w:r>
+        <w:rPr>
+          <w:rFonts w:ascii="Arial" w:hAnsi="Arial" w:cs="Arial"/>
+          <w:sz w:val="24"/>
+          <w:szCs w:val="24"/>
+        </w:rPr>
+        <w:t xml:space="preserve">a aplicación diseñada para ayudar a </w:t>
+      </w:r>
+      <w:r>
+        <w:rPr>
+          <w:rFonts w:ascii="Arial" w:hAnsi="Arial" w:cs="Arial"/>
+          <w:sz w:val="24"/>
+          <w:szCs w:val="24"/>
+        </w:rPr>
+        <w:t>mánager</w:t>
+      </w:r>
+      <w:r>
+        <w:rPr>
+          <w:rFonts w:ascii="Arial" w:hAnsi="Arial" w:cs="Arial"/>
+          <w:sz w:val="24"/>
+          <w:szCs w:val="24"/>
+        </w:rPr>
+        <w:t xml:space="preserve"> para que tengan mejores on</w:t>
       </w:r>
       <w:r>
         <w:rPr>
@@ -206,6 +190,7 @@
       </w:pPr>
       <w:r>
         <w:rPr>
+          <w:rFonts w:ascii="Arial" w:hAnsi="Arial" w:cs="Arial"/>
           <w:noProof/>
           <w:sz w:val="24"/>
           <w:szCs w:val="24"/>
@@ -313,6 +298,7 @@
       </w:pPr>
       <w:r>
         <w:rPr>
+          <w:rFonts w:ascii="Arial" w:hAnsi="Arial" w:cs="Arial"/>
           <w:noProof/>
           <w:sz w:val="24"/>
           <w:szCs w:val="24"/>
@@ -414,6 +400,7 @@
       </w:pPr>
       <w:r>
         <w:rPr>
+          <w:rFonts w:ascii="Arial" w:hAnsi="Arial" w:cs="Arial"/>
           <w:noProof/>
           <w:sz w:val="24"/>
           <w:szCs w:val="24"/>
@@ -507,22 +494,24 @@
     <w:p>
       <w:pPr>
         <w:rPr>
-          <w:sz w:val="24"/>
-          <w:szCs w:val="24"/>
-        </w:rPr>
-      </w:pPr>
-    </w:p>
-    <w:p>
-      <w:pPr>
-        <w:rPr>
-          <w:rFonts w:ascii="Arial" w:hAnsi="Arial" w:cs="Arial"/>
-          <w:b/>
-          <w:sz w:val="24"/>
-          <w:szCs w:val="24"/>
-        </w:rPr>
-      </w:pPr>
-      <w:r>
-        <w:rPr>
+          <w:rFonts w:ascii="Arial" w:hAnsi="Arial" w:cs="Arial"/>
+          <w:sz w:val="24"/>
+          <w:szCs w:val="24"/>
+        </w:rPr>
+      </w:pPr>
+    </w:p>
+    <w:p>
+      <w:pPr>
+        <w:rPr>
+          <w:rFonts w:ascii="Arial" w:hAnsi="Arial" w:cs="Arial"/>
+          <w:b/>
+          <w:sz w:val="24"/>
+          <w:szCs w:val="24"/>
+        </w:rPr>
+      </w:pPr>
+      <w:r>
+        <w:rPr>
+          <w:rFonts w:ascii="Arial" w:hAnsi="Arial" w:cs="Arial"/>
           <w:noProof/>
           <w:sz w:val="24"/>
           <w:szCs w:val="24"/>
@@ -704,29 +693,32 @@
     <w:p>
       <w:pPr>
         <w:rPr>
-          <w:sz w:val="24"/>
-          <w:szCs w:val="24"/>
-        </w:rPr>
-      </w:pPr>
-    </w:p>
-    <w:p>
-      <w:pPr>
-        <w:rPr>
-          <w:sz w:val="24"/>
-          <w:szCs w:val="24"/>
-        </w:rPr>
-      </w:pPr>
-    </w:p>
-    <w:p>
-      <w:pPr>
-        <w:rPr>
-          <w:rFonts w:ascii="Arial" w:hAnsi="Arial" w:cs="Arial"/>
-          <w:sz w:val="24"/>
-          <w:szCs w:val="24"/>
-        </w:rPr>
-      </w:pPr>
-      <w:r>
-        <w:rPr>
+          <w:rFonts w:ascii="Arial" w:hAnsi="Arial" w:cs="Arial"/>
+          <w:sz w:val="24"/>
+          <w:szCs w:val="24"/>
+        </w:rPr>
+      </w:pPr>
+    </w:p>
+    <w:p>
+      <w:pPr>
+        <w:rPr>
+          <w:rFonts w:ascii="Arial" w:hAnsi="Arial" w:cs="Arial"/>
+          <w:sz w:val="24"/>
+          <w:szCs w:val="24"/>
+        </w:rPr>
+      </w:pPr>
+    </w:p>
+    <w:p>
+      <w:pPr>
+        <w:rPr>
+          <w:rFonts w:ascii="Arial" w:hAnsi="Arial" w:cs="Arial"/>
+          <w:sz w:val="24"/>
+          <w:szCs w:val="24"/>
+        </w:rPr>
+      </w:pPr>
+      <w:r>
+        <w:rPr>
+          <w:rFonts w:ascii="Arial" w:hAnsi="Arial" w:cs="Arial"/>
           <w:b/>
           <w:noProof/>
           <w:sz w:val="24"/>
@@ -793,6 +785,7 @@
       </w:r>
       <w:r>
         <w:rPr>
+          <w:rFonts w:ascii="Arial" w:hAnsi="Arial" w:cs="Arial"/>
           <w:b/>
           <w:noProof/>
           <w:sz w:val="24"/>
@@ -858,6 +851,7 @@
       </w:r>
       <w:r>
         <w:rPr>
+          <w:rFonts w:ascii="Arial" w:hAnsi="Arial" w:cs="Arial"/>
           <w:b/>
           <w:sz w:val="24"/>
           <w:szCs w:val="24"/>
@@ -984,6 +978,7 @@
       </w:pPr>
       <w:r>
         <w:rPr>
+          <w:rFonts w:ascii="Arial" w:hAnsi="Arial" w:cs="Arial"/>
           <w:noProof/>
           <w:sz w:val="24"/>
           <w:szCs w:val="24"/>
@@ -1094,6 +1089,7 @@
       </w:pPr>
       <w:r>
         <w:rPr>
+          <w:rFonts w:ascii="Arial" w:hAnsi="Arial" w:cs="Arial"/>
           <w:noProof/>
           <w:sz w:val="24"/>
           <w:szCs w:val="24"/>
@@ -1201,12 +1197,14 @@
     <w:p>
       <w:pPr>
         <w:rPr>
-          <w:sz w:val="24"/>
-          <w:szCs w:val="24"/>
-        </w:rPr>
-      </w:pPr>
-      <w:r>
-        <w:rPr>
+          <w:rFonts w:ascii="Arial" w:hAnsi="Arial" w:cs="Arial"/>
+          <w:sz w:val="24"/>
+          <w:szCs w:val="24"/>
+        </w:rPr>
+      </w:pPr>
+      <w:r>
+        <w:rPr>
+          <w:rFonts w:ascii="Arial" w:hAnsi="Arial" w:cs="Arial"/>
           <w:sz w:val="24"/>
           <w:szCs w:val="24"/>
         </w:rPr>
@@ -1234,6 +1232,7 @@
       </w:r>
       <w:r>
         <w:rPr>
+          <w:rFonts w:ascii="Arial" w:hAnsi="Arial" w:cs="Arial"/>
           <w:noProof/>
           <w:sz w:val="24"/>
           <w:szCs w:val="24"/>
@@ -2546,8 +2545,819 @@
         </w:drawing>
       </w:r>
     </w:p>
-    <w:p/>
-    <w:p/>
+    <w:p>
+      <w:pPr>
+        <w:rPr>
+          <w:rFonts w:ascii="Arial" w:hAnsi="Arial" w:cs="Arial"/>
+          <w:sz w:val="24"/>
+          <w:szCs w:val="24"/>
+        </w:rPr>
+      </w:pPr>
+    </w:p>
+    <w:p>
+      <w:pPr>
+        <w:rPr>
+          <w:rFonts w:ascii="Arial" w:hAnsi="Arial" w:cs="Arial"/>
+          <w:b/>
+          <w:sz w:val="24"/>
+          <w:szCs w:val="24"/>
+        </w:rPr>
+      </w:pPr>
+      <w:r>
+        <w:rPr>
+          <w:rFonts w:ascii="Arial" w:hAnsi="Arial" w:cs="Arial"/>
+          <w:b/>
+          <w:sz w:val="24"/>
+          <w:szCs w:val="24"/>
+        </w:rPr>
+        <w:t>Reunión del 22 de octubre de 2019:</w:t>
+      </w:r>
+    </w:p>
+    <w:p>
+      <w:pPr>
+        <w:rPr>
+          <w:rFonts w:ascii="Arial" w:hAnsi="Arial" w:cs="Arial"/>
+          <w:b/>
+          <w:sz w:val="24"/>
+          <w:szCs w:val="24"/>
+        </w:rPr>
+      </w:pPr>
+      <w:r>
+        <w:rPr>
+          <w:rFonts w:ascii="Arial" w:hAnsi="Arial" w:cs="Arial"/>
+          <w:b/>
+          <w:noProof/>
+          <w:sz w:val="24"/>
+          <w:szCs w:val="24"/>
+        </w:rPr>
+        <w:drawing>
+          <wp:inline distT="0" distB="0" distL="0" distR="0" wp14:anchorId="17C2F8A3" wp14:editId="2DC93C24">
+            <wp:extent cx="5612130" cy="1711960"/>
+            <wp:effectExtent l="0" t="0" r="7620" b="2540"/>
+            <wp:docPr id="25" name="Imagen 25"/>
+            <wp:cNvGraphicFramePr>
+              <a:graphicFrameLocks xmlns:a="http://schemas.openxmlformats.org/drawingml/2006/main" noChangeAspect="1"/>
+            </wp:cNvGraphicFramePr>
+            <a:graphic xmlns:a="http://schemas.openxmlformats.org/drawingml/2006/main">
+              <a:graphicData uri="http://schemas.openxmlformats.org/drawingml/2006/picture">
+                <pic:pic xmlns:pic="http://schemas.openxmlformats.org/drawingml/2006/picture">
+                  <pic:nvPicPr>
+                    <pic:cNvPr id="1" name=""/>
+                    <pic:cNvPicPr/>
+                  </pic:nvPicPr>
+                  <pic:blipFill>
+                    <a:blip r:embed="rId31"/>
+                    <a:stretch>
+                      <a:fillRect/>
+                    </a:stretch>
+                  </pic:blipFill>
+                  <pic:spPr>
+                    <a:xfrm>
+                      <a:off x="0" y="0"/>
+                      <a:ext cx="5612130" cy="1711960"/>
+                    </a:xfrm>
+                    <a:prstGeom prst="rect">
+                      <a:avLst/>
+                    </a:prstGeom>
+                  </pic:spPr>
+                </pic:pic>
+              </a:graphicData>
+            </a:graphic>
+          </wp:inline>
+        </w:drawing>
+      </w:r>
+    </w:p>
+    <w:p>
+      <w:pPr>
+        <w:rPr>
+          <w:rFonts w:ascii="Arial" w:hAnsi="Arial" w:cs="Arial"/>
+          <w:sz w:val="24"/>
+          <w:szCs w:val="24"/>
+        </w:rPr>
+      </w:pPr>
+      <w:r>
+        <w:rPr>
+          <w:rFonts w:ascii="Arial" w:hAnsi="Arial" w:cs="Arial"/>
+          <w:b/>
+          <w:sz w:val="24"/>
+          <w:szCs w:val="24"/>
+        </w:rPr>
+        <w:t>Descripción:</w:t>
+      </w:r>
+      <w:r>
+        <w:rPr>
+          <w:rFonts w:ascii="Arial" w:hAnsi="Arial" w:cs="Arial"/>
+          <w:sz w:val="24"/>
+          <w:szCs w:val="24"/>
+        </w:rPr>
+        <w:t xml:space="preserve"> En este día se realizó una videollamada entre Ashanty Francely y Genny Centeno, sobre la manera en la que ella manejaba la mentoría en el programa “Women Who Code”, se aportaron distintas ideas para llevar a cabo en la mentoría par en la facultad de matemáticas y se acordaron detalles.</w:t>
+      </w:r>
+    </w:p>
+    <w:p>
+      <w:pPr>
+        <w:rPr>
+          <w:rFonts w:ascii="Arial" w:hAnsi="Arial" w:cs="Arial"/>
+          <w:b/>
+          <w:sz w:val="24"/>
+          <w:szCs w:val="24"/>
+        </w:rPr>
+      </w:pPr>
+      <w:r>
+        <w:rPr>
+          <w:rFonts w:ascii="Arial" w:hAnsi="Arial" w:cs="Arial"/>
+          <w:b/>
+          <w:sz w:val="24"/>
+          <w:szCs w:val="24"/>
+        </w:rPr>
+        <w:t>Reunión del 25 de octubre de 2019:</w:t>
+      </w:r>
+    </w:p>
+    <w:p>
+      <w:pPr>
+        <w:rPr>
+          <w:rFonts w:ascii="Arial" w:hAnsi="Arial" w:cs="Arial"/>
+          <w:b/>
+          <w:sz w:val="24"/>
+          <w:szCs w:val="24"/>
+        </w:rPr>
+      </w:pPr>
+      <w:r>
+        <w:rPr>
+          <w:rFonts w:ascii="Arial" w:hAnsi="Arial" w:cs="Arial"/>
+          <w:b/>
+          <w:noProof/>
+          <w:sz w:val="24"/>
+          <w:szCs w:val="24"/>
+        </w:rPr>
+        <w:lastRenderedPageBreak/>
+        <w:drawing>
+          <wp:inline distT="0" distB="0" distL="0" distR="0" wp14:anchorId="1C14EA07" wp14:editId="6962C3D1">
+            <wp:extent cx="5612130" cy="1721485"/>
+            <wp:effectExtent l="0" t="0" r="7620" b="0"/>
+            <wp:docPr id="26" name="Imagen 26"/>
+            <wp:cNvGraphicFramePr>
+              <a:graphicFrameLocks xmlns:a="http://schemas.openxmlformats.org/drawingml/2006/main" noChangeAspect="1"/>
+            </wp:cNvGraphicFramePr>
+            <a:graphic xmlns:a="http://schemas.openxmlformats.org/drawingml/2006/main">
+              <a:graphicData uri="http://schemas.openxmlformats.org/drawingml/2006/picture">
+                <pic:pic xmlns:pic="http://schemas.openxmlformats.org/drawingml/2006/picture">
+                  <pic:nvPicPr>
+                    <pic:cNvPr id="1" name=""/>
+                    <pic:cNvPicPr/>
+                  </pic:nvPicPr>
+                  <pic:blipFill>
+                    <a:blip r:embed="rId32"/>
+                    <a:stretch>
+                      <a:fillRect/>
+                    </a:stretch>
+                  </pic:blipFill>
+                  <pic:spPr>
+                    <a:xfrm>
+                      <a:off x="0" y="0"/>
+                      <a:ext cx="5612130" cy="1721485"/>
+                    </a:xfrm>
+                    <a:prstGeom prst="rect">
+                      <a:avLst/>
+                    </a:prstGeom>
+                  </pic:spPr>
+                </pic:pic>
+              </a:graphicData>
+            </a:graphic>
+          </wp:inline>
+        </w:drawing>
+      </w:r>
+    </w:p>
+    <w:p>
+      <w:pPr>
+        <w:rPr>
+          <w:rFonts w:ascii="Arial" w:hAnsi="Arial" w:cs="Arial"/>
+          <w:sz w:val="24"/>
+          <w:szCs w:val="24"/>
+        </w:rPr>
+      </w:pPr>
+      <w:r>
+        <w:rPr>
+          <w:rFonts w:ascii="Arial" w:hAnsi="Arial" w:cs="Arial"/>
+          <w:b/>
+          <w:sz w:val="24"/>
+          <w:szCs w:val="24"/>
+        </w:rPr>
+        <w:t>Descripción:</w:t>
+      </w:r>
+      <w:r>
+        <w:rPr>
+          <w:rFonts w:ascii="Arial" w:hAnsi="Arial" w:cs="Arial"/>
+          <w:sz w:val="24"/>
+          <w:szCs w:val="24"/>
+        </w:rPr>
+        <w:t xml:space="preserve"> Se realizó una reunión entre Edgar Cambranes y Ashanty Francely, en el que se platicó sobre el proyecto de Tutoría Par y la posible colaboración con Genny Centeno.</w:t>
+      </w:r>
+    </w:p>
+    <w:p>
+      <w:pPr>
+        <w:rPr>
+          <w:rFonts w:ascii="Arial" w:hAnsi="Arial" w:cs="Arial"/>
+          <w:b/>
+          <w:sz w:val="24"/>
+          <w:szCs w:val="24"/>
+        </w:rPr>
+      </w:pPr>
+      <w:r>
+        <w:rPr>
+          <w:rFonts w:ascii="Arial" w:hAnsi="Arial" w:cs="Arial"/>
+          <w:b/>
+          <w:sz w:val="24"/>
+          <w:szCs w:val="24"/>
+        </w:rPr>
+        <w:t>Reunión del 30 de octubre de 2019:</w:t>
+      </w:r>
+    </w:p>
+    <w:p>
+      <w:pPr>
+        <w:rPr>
+          <w:rFonts w:ascii="Arial" w:hAnsi="Arial" w:cs="Arial"/>
+          <w:b/>
+          <w:sz w:val="24"/>
+          <w:szCs w:val="24"/>
+        </w:rPr>
+      </w:pPr>
+      <w:r>
+        <w:rPr>
+          <w:rFonts w:ascii="Arial" w:hAnsi="Arial" w:cs="Arial"/>
+          <w:b/>
+          <w:noProof/>
+          <w:sz w:val="24"/>
+          <w:szCs w:val="24"/>
+        </w:rPr>
+        <w:drawing>
+          <wp:inline distT="0" distB="0" distL="0" distR="0" wp14:anchorId="0CFF0863" wp14:editId="2EF1812D">
+            <wp:extent cx="5612130" cy="1992630"/>
+            <wp:effectExtent l="0" t="0" r="7620" b="7620"/>
+            <wp:docPr id="27" name="Imagen 27"/>
+            <wp:cNvGraphicFramePr>
+              <a:graphicFrameLocks xmlns:a="http://schemas.openxmlformats.org/drawingml/2006/main" noChangeAspect="1"/>
+            </wp:cNvGraphicFramePr>
+            <a:graphic xmlns:a="http://schemas.openxmlformats.org/drawingml/2006/main">
+              <a:graphicData uri="http://schemas.openxmlformats.org/drawingml/2006/picture">
+                <pic:pic xmlns:pic="http://schemas.openxmlformats.org/drawingml/2006/picture">
+                  <pic:nvPicPr>
+                    <pic:cNvPr id="1" name=""/>
+                    <pic:cNvPicPr/>
+                  </pic:nvPicPr>
+                  <pic:blipFill>
+                    <a:blip r:embed="rId33"/>
+                    <a:stretch>
+                      <a:fillRect/>
+                    </a:stretch>
+                  </pic:blipFill>
+                  <pic:spPr>
+                    <a:xfrm>
+                      <a:off x="0" y="0"/>
+                      <a:ext cx="5612130" cy="1992630"/>
+                    </a:xfrm>
+                    <a:prstGeom prst="rect">
+                      <a:avLst/>
+                    </a:prstGeom>
+                  </pic:spPr>
+                </pic:pic>
+              </a:graphicData>
+            </a:graphic>
+          </wp:inline>
+        </w:drawing>
+      </w:r>
+    </w:p>
+    <w:p>
+      <w:pPr>
+        <w:rPr>
+          <w:rFonts w:ascii="Arial" w:hAnsi="Arial" w:cs="Arial"/>
+          <w:sz w:val="24"/>
+          <w:szCs w:val="24"/>
+        </w:rPr>
+      </w:pPr>
+      <w:r>
+        <w:rPr>
+          <w:rFonts w:ascii="Arial" w:hAnsi="Arial" w:cs="Arial"/>
+          <w:b/>
+          <w:sz w:val="24"/>
+          <w:szCs w:val="24"/>
+        </w:rPr>
+        <w:t>Descripción:</w:t>
+      </w:r>
+      <w:r>
+        <w:rPr>
+          <w:rFonts w:ascii="Arial" w:hAnsi="Arial" w:cs="Arial"/>
+          <w:sz w:val="24"/>
+          <w:szCs w:val="24"/>
+        </w:rPr>
+        <w:t xml:space="preserve"> Este día se realizaron dos reuniones: Una con Laura Sánchez y otra con Edgar Cambranes. En la reunión llevada a cabo entre Ashanty Francely y Laura Sánchez se comenta la idea de la colaboración con Genny Centeno. Con Edgar Cambranes, se comenta la forma en la que se va a manejar el proyecto, se platicaron detalles acerca del mismo y se recordó acerca de la comunicación inminente con Genny Centeno.</w:t>
+      </w:r>
+    </w:p>
+    <w:p>
+      <w:pPr>
+        <w:rPr>
+          <w:rFonts w:ascii="Arial" w:hAnsi="Arial" w:cs="Arial"/>
+          <w:b/>
+          <w:sz w:val="24"/>
+          <w:szCs w:val="24"/>
+        </w:rPr>
+      </w:pPr>
+      <w:r>
+        <w:rPr>
+          <w:rFonts w:ascii="Arial" w:hAnsi="Arial" w:cs="Arial"/>
+          <w:b/>
+          <w:sz w:val="24"/>
+          <w:szCs w:val="24"/>
+        </w:rPr>
+        <w:t>Reunión del 4 de noviembre de 2019:</w:t>
+      </w:r>
+    </w:p>
+    <w:p>
+      <w:pPr>
+        <w:rPr>
+          <w:rFonts w:ascii="Arial" w:hAnsi="Arial" w:cs="Arial"/>
+          <w:b/>
+          <w:sz w:val="24"/>
+          <w:szCs w:val="24"/>
+        </w:rPr>
+      </w:pPr>
+      <w:r>
+        <w:rPr>
+          <w:rFonts w:ascii="Arial" w:hAnsi="Arial" w:cs="Arial"/>
+          <w:b/>
+          <w:noProof/>
+          <w:sz w:val="24"/>
+          <w:szCs w:val="24"/>
+        </w:rPr>
+        <w:drawing>
+          <wp:inline distT="0" distB="0" distL="0" distR="0" wp14:anchorId="01F57291" wp14:editId="4038E8A3">
+            <wp:extent cx="5612130" cy="1694180"/>
+            <wp:effectExtent l="0" t="0" r="7620" b="1270"/>
+            <wp:docPr id="28" name="Imagen 28"/>
+            <wp:cNvGraphicFramePr>
+              <a:graphicFrameLocks xmlns:a="http://schemas.openxmlformats.org/drawingml/2006/main" noChangeAspect="1"/>
+            </wp:cNvGraphicFramePr>
+            <a:graphic xmlns:a="http://schemas.openxmlformats.org/drawingml/2006/main">
+              <a:graphicData uri="http://schemas.openxmlformats.org/drawingml/2006/picture">
+                <pic:pic xmlns:pic="http://schemas.openxmlformats.org/drawingml/2006/picture">
+                  <pic:nvPicPr>
+                    <pic:cNvPr id="1" name=""/>
+                    <pic:cNvPicPr/>
+                  </pic:nvPicPr>
+                  <pic:blipFill>
+                    <a:blip r:embed="rId34"/>
+                    <a:stretch>
+                      <a:fillRect/>
+                    </a:stretch>
+                  </pic:blipFill>
+                  <pic:spPr>
+                    <a:xfrm>
+                      <a:off x="0" y="0"/>
+                      <a:ext cx="5612130" cy="1694180"/>
+                    </a:xfrm>
+                    <a:prstGeom prst="rect">
+                      <a:avLst/>
+                    </a:prstGeom>
+                  </pic:spPr>
+                </pic:pic>
+              </a:graphicData>
+            </a:graphic>
+          </wp:inline>
+        </w:drawing>
+      </w:r>
+    </w:p>
+    <w:p>
+      <w:pPr>
+        <w:rPr>
+          <w:rFonts w:ascii="Arial" w:hAnsi="Arial" w:cs="Arial"/>
+          <w:sz w:val="24"/>
+          <w:szCs w:val="24"/>
+        </w:rPr>
+      </w:pPr>
+      <w:r>
+        <w:rPr>
+          <w:rFonts w:ascii="Arial" w:hAnsi="Arial" w:cs="Arial"/>
+          <w:b/>
+          <w:sz w:val="24"/>
+          <w:szCs w:val="24"/>
+        </w:rPr>
+        <w:lastRenderedPageBreak/>
+        <w:t>Descripción:</w:t>
+      </w:r>
+      <w:r>
+        <w:rPr>
+          <w:rFonts w:ascii="Arial" w:hAnsi="Arial" w:cs="Arial"/>
+          <w:sz w:val="24"/>
+          <w:szCs w:val="24"/>
+        </w:rPr>
+        <w:t xml:space="preserve"> Se realizó una videollamada en Hangout entre Ashanty Francelly y Genny Centeno, en el que esta última explica un poco acerca de la manera en la que se puede trabajar. También se empieza a planificar y administrar los sprints que tendrá el proyecto.</w:t>
+      </w:r>
+    </w:p>
+    <w:p>
+      <w:pPr>
+        <w:rPr>
+          <w:rFonts w:ascii="Arial" w:hAnsi="Arial" w:cs="Arial"/>
+          <w:b/>
+          <w:sz w:val="24"/>
+          <w:szCs w:val="24"/>
+        </w:rPr>
+      </w:pPr>
+      <w:r>
+        <w:rPr>
+          <w:rFonts w:ascii="Arial" w:hAnsi="Arial" w:cs="Arial"/>
+          <w:b/>
+          <w:sz w:val="24"/>
+          <w:szCs w:val="24"/>
+        </w:rPr>
+        <w:t>Reunión del 5 de noviembre de 2019:</w:t>
+      </w:r>
+    </w:p>
+    <w:p>
+      <w:pPr>
+        <w:rPr>
+          <w:rFonts w:ascii="Arial" w:hAnsi="Arial" w:cs="Arial"/>
+          <w:b/>
+          <w:sz w:val="24"/>
+          <w:szCs w:val="24"/>
+        </w:rPr>
+      </w:pPr>
+      <w:r>
+        <w:rPr>
+          <w:rFonts w:ascii="Arial" w:hAnsi="Arial" w:cs="Arial"/>
+          <w:b/>
+          <w:noProof/>
+          <w:sz w:val="24"/>
+          <w:szCs w:val="24"/>
+        </w:rPr>
+        <w:drawing>
+          <wp:inline distT="0" distB="0" distL="0" distR="0" wp14:anchorId="62418564" wp14:editId="06A72573">
+            <wp:extent cx="5612130" cy="1664970"/>
+            <wp:effectExtent l="0" t="0" r="7620" b="0"/>
+            <wp:docPr id="29" name="Imagen 29"/>
+            <wp:cNvGraphicFramePr>
+              <a:graphicFrameLocks xmlns:a="http://schemas.openxmlformats.org/drawingml/2006/main" noChangeAspect="1"/>
+            </wp:cNvGraphicFramePr>
+            <a:graphic xmlns:a="http://schemas.openxmlformats.org/drawingml/2006/main">
+              <a:graphicData uri="http://schemas.openxmlformats.org/drawingml/2006/picture">
+                <pic:pic xmlns:pic="http://schemas.openxmlformats.org/drawingml/2006/picture">
+                  <pic:nvPicPr>
+                    <pic:cNvPr id="1" name=""/>
+                    <pic:cNvPicPr/>
+                  </pic:nvPicPr>
+                  <pic:blipFill>
+                    <a:blip r:embed="rId35"/>
+                    <a:stretch>
+                      <a:fillRect/>
+                    </a:stretch>
+                  </pic:blipFill>
+                  <pic:spPr>
+                    <a:xfrm>
+                      <a:off x="0" y="0"/>
+                      <a:ext cx="5612130" cy="1664970"/>
+                    </a:xfrm>
+                    <a:prstGeom prst="rect">
+                      <a:avLst/>
+                    </a:prstGeom>
+                  </pic:spPr>
+                </pic:pic>
+              </a:graphicData>
+            </a:graphic>
+          </wp:inline>
+        </w:drawing>
+      </w:r>
+    </w:p>
+    <w:p>
+      <w:pPr>
+        <w:rPr>
+          <w:rFonts w:ascii="Arial" w:hAnsi="Arial" w:cs="Arial"/>
+          <w:sz w:val="24"/>
+          <w:szCs w:val="24"/>
+        </w:rPr>
+      </w:pPr>
+      <w:r>
+        <w:rPr>
+          <w:rFonts w:ascii="Arial" w:hAnsi="Arial" w:cs="Arial"/>
+          <w:b/>
+          <w:sz w:val="24"/>
+          <w:szCs w:val="24"/>
+        </w:rPr>
+        <w:t>Descripción:</w:t>
+      </w:r>
+      <w:r>
+        <w:rPr>
+          <w:rFonts w:ascii="Arial" w:hAnsi="Arial" w:cs="Arial"/>
+          <w:sz w:val="24"/>
+          <w:szCs w:val="24"/>
+        </w:rPr>
+        <w:t xml:space="preserve"> En esta reunión, realizada entre Ashanty Francely y Laura Sánchez, se acuerda que se van a invitar a dos personas para que puedan explicar cómo se han llevado los programas de tutoría par en dos distintas instituciones. Una persona proviene de la Facultad de Educación y otra de la Escuela Preparatoria No. 2. Se acuerda que Laura Sánchez se comunicará con la persona encargada en la Facultad de Educación y Ashanty Francely se comunicará con la persona de la Escuela Preparatoria No. 2.</w:t>
+      </w:r>
+    </w:p>
+    <w:p>
+      <w:pPr>
+        <w:rPr>
+          <w:rFonts w:ascii="Arial" w:hAnsi="Arial" w:cs="Arial"/>
+          <w:b/>
+          <w:sz w:val="24"/>
+          <w:szCs w:val="24"/>
+        </w:rPr>
+      </w:pPr>
+      <w:r>
+        <w:rPr>
+          <w:rFonts w:ascii="Arial" w:hAnsi="Arial" w:cs="Arial"/>
+          <w:b/>
+          <w:sz w:val="24"/>
+          <w:szCs w:val="24"/>
+        </w:rPr>
+        <w:t>Reunión del 6 de noviembre de 2019:</w:t>
+      </w:r>
+    </w:p>
+    <w:p>
+      <w:pPr>
+        <w:rPr>
+          <w:rFonts w:ascii="Arial" w:hAnsi="Arial" w:cs="Arial"/>
+          <w:b/>
+          <w:sz w:val="24"/>
+          <w:szCs w:val="24"/>
+        </w:rPr>
+      </w:pPr>
+      <w:r>
+        <w:rPr>
+          <w:rFonts w:ascii="Arial" w:hAnsi="Arial" w:cs="Arial"/>
+          <w:b/>
+          <w:noProof/>
+          <w:sz w:val="24"/>
+          <w:szCs w:val="24"/>
+        </w:rPr>
+        <w:drawing>
+          <wp:inline distT="0" distB="0" distL="0" distR="0" wp14:anchorId="55545144" wp14:editId="1EBE8927">
+            <wp:extent cx="5612130" cy="1713230"/>
+            <wp:effectExtent l="0" t="0" r="7620" b="1270"/>
+            <wp:docPr id="30" name="Imagen 30"/>
+            <wp:cNvGraphicFramePr>
+              <a:graphicFrameLocks xmlns:a="http://schemas.openxmlformats.org/drawingml/2006/main" noChangeAspect="1"/>
+            </wp:cNvGraphicFramePr>
+            <a:graphic xmlns:a="http://schemas.openxmlformats.org/drawingml/2006/main">
+              <a:graphicData uri="http://schemas.openxmlformats.org/drawingml/2006/picture">
+                <pic:pic xmlns:pic="http://schemas.openxmlformats.org/drawingml/2006/picture">
+                  <pic:nvPicPr>
+                    <pic:cNvPr id="1" name=""/>
+                    <pic:cNvPicPr/>
+                  </pic:nvPicPr>
+                  <pic:blipFill>
+                    <a:blip r:embed="rId36"/>
+                    <a:stretch>
+                      <a:fillRect/>
+                    </a:stretch>
+                  </pic:blipFill>
+                  <pic:spPr>
+                    <a:xfrm>
+                      <a:off x="0" y="0"/>
+                      <a:ext cx="5612130" cy="1713230"/>
+                    </a:xfrm>
+                    <a:prstGeom prst="rect">
+                      <a:avLst/>
+                    </a:prstGeom>
+                  </pic:spPr>
+                </pic:pic>
+              </a:graphicData>
+            </a:graphic>
+          </wp:inline>
+        </w:drawing>
+      </w:r>
+    </w:p>
+    <w:p>
+      <w:pPr>
+        <w:rPr>
+          <w:rFonts w:ascii="Arial" w:hAnsi="Arial" w:cs="Arial"/>
+          <w:sz w:val="24"/>
+          <w:szCs w:val="24"/>
+        </w:rPr>
+      </w:pPr>
+      <w:r>
+        <w:rPr>
+          <w:rFonts w:ascii="Arial" w:hAnsi="Arial" w:cs="Arial"/>
+          <w:b/>
+          <w:sz w:val="24"/>
+          <w:szCs w:val="24"/>
+        </w:rPr>
+        <w:t>Descripción:</w:t>
+      </w:r>
+      <w:r>
+        <w:rPr>
+          <w:rFonts w:ascii="Arial" w:hAnsi="Arial" w:cs="Arial"/>
+          <w:sz w:val="24"/>
+          <w:szCs w:val="24"/>
+        </w:rPr>
+        <w:t xml:space="preserve"> En esta ocasión, se reúnen las integrantes del equipo de FISGODS, Ashanty Francely y Valeria González, con el Dr. Edgar Cambranes, para comentar dudas que surgieron durante la videollamada previa con Genny Centeno.</w:t>
+      </w:r>
+    </w:p>
+    <w:p>
+      <w:pPr>
+        <w:rPr>
+          <w:rFonts w:ascii="Arial" w:hAnsi="Arial" w:cs="Arial"/>
+          <w:b/>
+          <w:sz w:val="24"/>
+          <w:szCs w:val="24"/>
+        </w:rPr>
+      </w:pPr>
+      <w:r>
+        <w:rPr>
+          <w:rFonts w:ascii="Arial" w:hAnsi="Arial" w:cs="Arial"/>
+          <w:b/>
+          <w:sz w:val="24"/>
+          <w:szCs w:val="24"/>
+        </w:rPr>
+        <w:t>Reunión del 7 de noviembre de 2019:</w:t>
+      </w:r>
+    </w:p>
+    <w:p>
+      <w:pPr>
+        <w:rPr>
+          <w:rFonts w:ascii="Arial" w:hAnsi="Arial" w:cs="Arial"/>
+          <w:b/>
+          <w:sz w:val="24"/>
+          <w:szCs w:val="24"/>
+        </w:rPr>
+      </w:pPr>
+      <w:r>
+        <w:rPr>
+          <w:rFonts w:ascii="Arial" w:hAnsi="Arial" w:cs="Arial"/>
+          <w:b/>
+          <w:noProof/>
+          <w:sz w:val="24"/>
+          <w:szCs w:val="24"/>
+        </w:rPr>
+        <w:lastRenderedPageBreak/>
+        <w:drawing>
+          <wp:inline distT="0" distB="0" distL="0" distR="0" wp14:anchorId="0EA062C8" wp14:editId="39FA3C51">
+            <wp:extent cx="5612130" cy="1990725"/>
+            <wp:effectExtent l="0" t="0" r="7620" b="9525"/>
+            <wp:docPr id="31" name="Imagen 31"/>
+            <wp:cNvGraphicFramePr>
+              <a:graphicFrameLocks xmlns:a="http://schemas.openxmlformats.org/drawingml/2006/main" noChangeAspect="1"/>
+            </wp:cNvGraphicFramePr>
+            <a:graphic xmlns:a="http://schemas.openxmlformats.org/drawingml/2006/main">
+              <a:graphicData uri="http://schemas.openxmlformats.org/drawingml/2006/picture">
+                <pic:pic xmlns:pic="http://schemas.openxmlformats.org/drawingml/2006/picture">
+                  <pic:nvPicPr>
+                    <pic:cNvPr id="1" name=""/>
+                    <pic:cNvPicPr/>
+                  </pic:nvPicPr>
+                  <pic:blipFill>
+                    <a:blip r:embed="rId37"/>
+                    <a:stretch>
+                      <a:fillRect/>
+                    </a:stretch>
+                  </pic:blipFill>
+                  <pic:spPr>
+                    <a:xfrm>
+                      <a:off x="0" y="0"/>
+                      <a:ext cx="5612130" cy="1990725"/>
+                    </a:xfrm>
+                    <a:prstGeom prst="rect">
+                      <a:avLst/>
+                    </a:prstGeom>
+                  </pic:spPr>
+                </pic:pic>
+              </a:graphicData>
+            </a:graphic>
+          </wp:inline>
+        </w:drawing>
+      </w:r>
+    </w:p>
+    <w:p>
+      <w:pPr>
+        <w:rPr>
+          <w:rFonts w:ascii="Arial" w:hAnsi="Arial" w:cs="Arial"/>
+          <w:sz w:val="24"/>
+          <w:szCs w:val="24"/>
+        </w:rPr>
+      </w:pPr>
+      <w:r>
+        <w:rPr>
+          <w:rFonts w:ascii="Arial" w:hAnsi="Arial" w:cs="Arial"/>
+          <w:b/>
+          <w:sz w:val="24"/>
+          <w:szCs w:val="24"/>
+        </w:rPr>
+        <w:t>Descripción:</w:t>
+      </w:r>
+      <w:r>
+        <w:rPr>
+          <w:rFonts w:ascii="Arial" w:hAnsi="Arial" w:cs="Arial"/>
+          <w:sz w:val="24"/>
+          <w:szCs w:val="24"/>
+        </w:rPr>
+        <w:t xml:space="preserve"> Las integrantes, Valeria González y Ashanty Francely, se reúnen con Laura Sánchez para organizar las pláticas de las tutorías. En conjunto, se realiza un documento formal para invitar a la maestra de la Escuela Preparatoria No. 2 para que realice la plática en la Facultad de Matemáticas acerca del manejo de la tutoría par.</w:t>
+      </w:r>
+    </w:p>
+    <w:p>
+      <w:pPr>
+        <w:rPr>
+          <w:rFonts w:ascii="Arial" w:hAnsi="Arial" w:cs="Arial"/>
+          <w:b/>
+          <w:sz w:val="24"/>
+          <w:szCs w:val="24"/>
+        </w:rPr>
+      </w:pPr>
+      <w:r>
+        <w:rPr>
+          <w:rFonts w:ascii="Arial" w:hAnsi="Arial" w:cs="Arial"/>
+          <w:b/>
+          <w:sz w:val="24"/>
+          <w:szCs w:val="24"/>
+        </w:rPr>
+        <w:t>Reunión del 14 de noviembre de 2019:</w:t>
+      </w:r>
+    </w:p>
+    <w:p>
+      <w:pPr>
+        <w:rPr>
+          <w:rFonts w:ascii="Arial" w:hAnsi="Arial" w:cs="Arial"/>
+          <w:b/>
+          <w:sz w:val="24"/>
+          <w:szCs w:val="24"/>
+        </w:rPr>
+      </w:pPr>
+      <w:r>
+        <w:rPr>
+          <w:rFonts w:ascii="Arial" w:hAnsi="Arial" w:cs="Arial"/>
+          <w:b/>
+          <w:noProof/>
+          <w:sz w:val="24"/>
+          <w:szCs w:val="24"/>
+        </w:rPr>
+        <w:drawing>
+          <wp:inline distT="0" distB="0" distL="0" distR="0" wp14:anchorId="4FE8C8F7" wp14:editId="307287E5">
+            <wp:extent cx="5612130" cy="1677670"/>
+            <wp:effectExtent l="0" t="0" r="7620" b="0"/>
+            <wp:docPr id="32" name="Imagen 32"/>
+            <wp:cNvGraphicFramePr>
+              <a:graphicFrameLocks xmlns:a="http://schemas.openxmlformats.org/drawingml/2006/main" noChangeAspect="1"/>
+            </wp:cNvGraphicFramePr>
+            <a:graphic xmlns:a="http://schemas.openxmlformats.org/drawingml/2006/main">
+              <a:graphicData uri="http://schemas.openxmlformats.org/drawingml/2006/picture">
+                <pic:pic xmlns:pic="http://schemas.openxmlformats.org/drawingml/2006/picture">
+                  <pic:nvPicPr>
+                    <pic:cNvPr id="1" name=""/>
+                    <pic:cNvPicPr/>
+                  </pic:nvPicPr>
+                  <pic:blipFill>
+                    <a:blip r:embed="rId38"/>
+                    <a:stretch>
+                      <a:fillRect/>
+                    </a:stretch>
+                  </pic:blipFill>
+                  <pic:spPr>
+                    <a:xfrm>
+                      <a:off x="0" y="0"/>
+                      <a:ext cx="5612130" cy="1677670"/>
+                    </a:xfrm>
+                    <a:prstGeom prst="rect">
+                      <a:avLst/>
+                    </a:prstGeom>
+                  </pic:spPr>
+                </pic:pic>
+              </a:graphicData>
+            </a:graphic>
+          </wp:inline>
+        </w:drawing>
+      </w:r>
+    </w:p>
+    <w:p>
+      <w:pPr>
+        <w:rPr>
+          <w:rFonts w:ascii="Arial" w:hAnsi="Arial" w:cs="Arial"/>
+          <w:sz w:val="24"/>
+          <w:szCs w:val="24"/>
+        </w:rPr>
+      </w:pPr>
+      <w:r>
+        <w:rPr>
+          <w:rFonts w:ascii="Arial" w:hAnsi="Arial" w:cs="Arial"/>
+          <w:b/>
+          <w:sz w:val="24"/>
+          <w:szCs w:val="24"/>
+        </w:rPr>
+        <w:t>Descripción:</w:t>
+      </w:r>
+      <w:r>
+        <w:rPr>
+          <w:rFonts w:ascii="Arial" w:hAnsi="Arial" w:cs="Arial"/>
+          <w:sz w:val="24"/>
+          <w:szCs w:val="24"/>
+        </w:rPr>
+        <w:t xml:space="preserve"> En este día, se le presenta a Edgar Cambranes el prototipo que se había realizado para la segunda entrega del proyecto de Tutoría Par, se realiza la revisión y retroalimentación y se aclaran dudas.</w:t>
+      </w:r>
+    </w:p>
+    <w:p>
+      <w:pPr>
+        <w:rPr>
+          <w:rFonts w:ascii="Arial" w:hAnsi="Arial" w:cs="Arial"/>
+          <w:sz w:val="24"/>
+          <w:szCs w:val="24"/>
+        </w:rPr>
+      </w:pPr>
+    </w:p>
     <w:sectPr>
       <w:pgSz w:w="12240" w:h="15840"/>
       <w:pgMar w:top="1417" w:right="1701" w:bottom="1417" w:left="1701" w:header="708" w:footer="708" w:gutter="0"/>
@@ -2696,7 +3506,7 @@
       </w:pPr>
     </w:pPrDefault>
   </w:docDefaults>
-  <w:latentStyles w:defLockedState="0" w:defUIPriority="99" w:defSemiHidden="0" w:defUnhideWhenUsed="0" w:defQFormat="0" w:count="377">
+  <w:latentStyles w:defLockedState="0" w:defUIPriority="99" w:defSemiHidden="0" w:defUnhideWhenUsed="0" w:defQFormat="0" w:count="376">
     <w:lsdException w:name="Normal" w:uiPriority="0" w:qFormat="1"/>
     <w:lsdException w:name="heading 1" w:uiPriority="9" w:qFormat="1"/>
     <w:lsdException w:name="heading 2" w:semiHidden="1" w:uiPriority="9" w:unhideWhenUsed="1" w:qFormat="1"/>
@@ -2802,6 +3612,7 @@
     <w:lsdException w:name="HTML Sample" w:semiHidden="1" w:unhideWhenUsed="1"/>
     <w:lsdException w:name="HTML Typewriter" w:semiHidden="1" w:unhideWhenUsed="1"/>
     <w:lsdException w:name="HTML Variable" w:semiHidden="1" w:unhideWhenUsed="1"/>
+    <w:lsdException w:name="Normal Table" w:semiHidden="1" w:unhideWhenUsed="1"/>
     <w:lsdException w:name="annotation subject" w:semiHidden="1" w:unhideWhenUsed="1"/>
     <w:lsdException w:name="No List" w:semiHidden="1" w:unhideWhenUsed="1"/>
     <w:lsdException w:name="Outline List 1" w:semiHidden="1" w:unhideWhenUsed="1"/>
@@ -2847,9 +3658,11 @@
     <w:lsdException w:name="Table Subtle 1" w:semiHidden="1" w:unhideWhenUsed="1"/>
     <w:lsdException w:name="Table Subtle 2" w:semiHidden="1" w:unhideWhenUsed="1"/>
     <w:lsdException w:name="Table Web 1" w:semiHidden="1" w:unhideWhenUsed="1"/>
+    <w:lsdException w:name="Table Web 2" w:semiHidden="1" w:unhideWhenUsed="1"/>
     <w:lsdException w:name="Table Web 3" w:semiHidden="1" w:unhideWhenUsed="1"/>
     <w:lsdException w:name="Balloon Text" w:semiHidden="1" w:unhideWhenUsed="1"/>
     <w:lsdException w:name="Table Grid" w:uiPriority="39"/>
+    <w:lsdException w:name="Table Theme" w:semiHidden="1" w:unhideWhenUsed="1"/>
     <w:lsdException w:name="Placeholder Text" w:semiHidden="1"/>
     <w:lsdException w:name="No Spacing" w:uiPriority="1" w:qFormat="1"/>
     <w:lsdException w:name="Light Shading" w:uiPriority="60"/>
@@ -3070,7 +3883,6 @@
     <w:lsdException w:name="Hashtag" w:semiHidden="1" w:unhideWhenUsed="1"/>
     <w:lsdException w:name="Unresolved Mention" w:semiHidden="1" w:unhideWhenUsed="1"/>
     <w:lsdException w:name="Smart Link" w:semiHidden="1" w:unhideWhenUsed="1"/>
-    <w:lsdException w:name="Smart Link Error" w:semiHidden="1" w:unhideWhenUsed="1"/>
   </w:latentStyles>
   <w:style w:type="paragraph" w:default="1" w:styleId="Normal">
     <w:name w:val="Normal"/>
@@ -3493,7 +4305,7 @@
 </file>
 
 <file path=customXml/itemProps1.xml><?xml version="1.0" encoding="utf-8"?>
-<ds:datastoreItem xmlns:ds="http://schemas.openxmlformats.org/officeDocument/2006/customXml" ds:itemID="{34294FCE-C064-4062-9818-864129540D81}">
+<ds:datastoreItem xmlns:ds="http://schemas.openxmlformats.org/officeDocument/2006/customXml" ds:itemID="{453C4A54-8E3B-42F1-A902-1CFF677F171C}">
   <ds:schemaRefs>
     <ds:schemaRef ds:uri="http://schemas.openxmlformats.org/officeDocument/2006/bibliography"/>
   </ds:schemaRefs>

</xml_diff>